<commit_message>
Taking turns and moving, getting ready for github
</commit_message>
<xml_diff>
--- a/Unity/HeroQuestNext/Assets/Sprite2D/DraftTiles/DraftTiles.docx
+++ b/Unity/HeroQuestNext/Assets/Sprite2D/DraftTiles/DraftTiles.docx
@@ -20,15 +20,91 @@
           <w:noProof/>
         </w:rPr>
         <w:pict>
+          <v:shapetype id="_x0000_t4" coordsize="21600,21600" o:spt="4" path="m10800,l,10800,10800,21600,21600,10800xe">
+            <v:stroke joinstyle="miter"/>
+            <v:path gradientshapeok="t" o:connecttype="rect" textboxrect="5400,5400,16200,16200"/>
+          </v:shapetype>
+          <v:shape id="_x0000_s1065" type="#_x0000_t4" style="position:absolute;margin-left:248.8pt;margin-top:333.15pt;width:95.75pt;height:95.75pt;z-index:251691008" fillcolor="lime" stroked="f"/>
+        </w:pict>
+      </w:r>
+      <w:r>
+        <w:rPr>
+          <w:noProof/>
+        </w:rPr>
+        <w:pict>
+          <v:rect id="_x0000_s1031" style="position:absolute;margin-left:206.1pt;margin-top:291.55pt;width:246pt;height:225.5pt;z-index:251664384" o:regroupid="1" fillcolor="#7f7f7f [1612]" stroked="f"/>
+        </w:pict>
+      </w:r>
+      <w:r>
+        <w:rPr>
+          <w:noProof/>
+        </w:rPr>
+        <w:pict>
+          <v:rect id="_x0000_s1058" style="position:absolute;margin-left:248.8pt;margin-top:333.7pt;width:95.75pt;height:95.75pt;z-index:251689984" fillcolor="white [3212]" stroked="f"/>
+        </w:pict>
+      </w:r>
+      <w:r>
+        <w:rPr>
+          <w:noProof/>
+        </w:rPr>
+        <w:pict>
+          <v:rect id="_x0000_s1057" style="position:absolute;margin-left:80.95pt;margin-top:357.45pt;width:95.75pt;height:48.25pt;rotation:270;z-index:251688960" fillcolor="lime" stroked="f"/>
+        </w:pict>
+      </w:r>
+      <w:r>
+        <w:rPr>
+          <w:noProof/>
+        </w:rPr>
+        <w:pict>
+          <v:rect id="_x0000_s1056" style="position:absolute;margin-left:80.65pt;margin-top:357.4pt;width:95.75pt;height:48.25pt;z-index:251687936" fillcolor="lime" stroked="f"/>
+        </w:pict>
+      </w:r>
+      <w:r>
+        <w:rPr>
+          <w:noProof/>
+        </w:rPr>
+        <w:pict>
+          <v:rect id="_x0000_s1054" style="position:absolute;margin-left:80.65pt;margin-top:333.7pt;width:95.75pt;height:10.8pt;rotation:180;z-index:251686912" fillcolor="white [3212]" stroked="f"/>
+        </w:pict>
+      </w:r>
+      <w:r>
+        <w:rPr>
+          <w:noProof/>
+        </w:rPr>
+        <w:pict>
+          <v:rect id="_x0000_s1053" style="position:absolute;margin-left:80.65pt;margin-top:418.65pt;width:95.75pt;height:10.8pt;z-index:251685888" fillcolor="white [3212]" stroked="f"/>
+        </w:pict>
+      </w:r>
+      <w:r>
+        <w:rPr>
+          <w:noProof/>
+        </w:rPr>
+        <w:pict>
+          <v:rect id="_x0000_s1052" style="position:absolute;margin-left:123.1pt;margin-top:376.2pt;width:95.75pt;height:10.8pt;rotation:90;z-index:251684864" fillcolor="white [3212]" stroked="f"/>
+        </w:pict>
+      </w:r>
+      <w:r>
+        <w:rPr>
+          <w:noProof/>
+        </w:rPr>
+        <w:pict>
+          <v:rect id="_x0000_s1038" style="position:absolute;margin-left:38.15pt;margin-top:376.2pt;width:95.75pt;height:10.8pt;rotation:90;z-index:251683840" fillcolor="white [3212]" stroked="f"/>
+        </w:pict>
+      </w:r>
+      <w:r>
+        <w:rPr>
+          <w:noProof/>
+        </w:rPr>
+        <w:pict>
+          <v:rect id="_x0000_s1051" style="position:absolute;margin-left:80.65pt;margin-top:333.7pt;width:95.75pt;height:95.75pt;z-index:251682816" fillcolor="lime" stroked="f"/>
+        </w:pict>
+      </w:r>
+      <w:r>
+        <w:rPr>
+          <w:noProof/>
+        </w:rPr>
+        <w:pict>
           <v:rect id="_x0000_s1050" style="position:absolute;margin-left:38.15pt;margin-top:197.05pt;width:95.75pt;height:10.8pt;rotation:90;z-index:251681792" fillcolor="#a5a5a5 [2092]" stroked="f"/>
-        </w:pict>
-      </w:r>
-      <w:r>
-        <w:rPr>
-          <w:noProof/>
-        </w:rPr>
-        <w:pict>
-          <v:rect id="_x0000_s1038" style="position:absolute;margin-left:15.35pt;margin-top:197.05pt;width:95.75pt;height:10.8pt;rotation:90;z-index:251669504" fillcolor="#bfbfbf [2412]" stroked="f"/>
         </w:pict>
       </w:r>
       <w:r>
@@ -171,14 +247,6 @@
         </w:rPr>
         <w:pict>
           <v:rect id="_x0000_s1033" style="position:absolute;margin-left:396.15pt;margin-top:154.1pt;width:95.75pt;height:10.8pt;z-index:251666432" o:regroupid="1" filled="f" fillcolor="#404040 [2429]" stroked="f"/>
-        </w:pict>
-      </w:r>
-      <w:r>
-        <w:rPr>
-          <w:noProof/>
-        </w:rPr>
-        <w:pict>
-          <v:rect id="_x0000_s1031" style="position:absolute;margin-left:396.15pt;margin-top:69.15pt;width:95.75pt;height:95.75pt;z-index:251664384" o:regroupid="1" fillcolor="#7f7f7f [1612]" stroked="f"/>
         </w:pict>
       </w:r>
     </w:p>

</xml_diff>